<commit_message>
a bugged qt ui
</commit_message>
<xml_diff>
--- a/InterHolon_docs.docx
+++ b/InterHolon_docs.docx
@@ -132,6 +132,10 @@
             </w:pPr>
             <w:r>
               <w:rPr/>
+              <w:t>0</w:t>
+            </w:r>
+            <w:r>
+              <w:rPr/>
               <w:t>4.11.2024</w:t>
             </w:r>
           </w:p>
@@ -174,6 +178,10 @@
             </w:pPr>
             <w:r>
               <w:rPr/>
+              <w:t>0</w:t>
+            </w:r>
+            <w:r>
+              <w:rPr/>
               <w:t>1.11.2024</w:t>
             </w:r>
           </w:p>
@@ -216,6 +224,7 @@
             </w:pPr>
             <w:r>
               <w:rPr/>
+              <w:t>11.12.2024</w:t>
             </w:r>
           </w:p>
         </w:tc>
@@ -235,6 +244,7 @@
             </w:pPr>
             <w:r>
               <w:rPr/>
+              <w:t>Added languages</w:t>
             </w:r>
           </w:p>
         </w:tc>
@@ -256,6 +266,7 @@
             </w:pPr>
             <w:r>
               <w:rPr/>
+              <w:t>06.01.2025</w:t>
             </w:r>
           </w:p>
         </w:tc>
@@ -275,6 +286,7 @@
             </w:pPr>
             <w:r>
               <w:rPr/>
+              <w:t>Major bugfix</w:t>
             </w:r>
           </w:p>
         </w:tc>
@@ -296,6 +308,7 @@
             </w:pPr>
             <w:r>
               <w:rPr/>
+              <w:t>08.01.2025</w:t>
             </w:r>
           </w:p>
         </w:tc>
@@ -315,6 +328,7 @@
             </w:pPr>
             <w:r>
               <w:rPr/>
+              <w:t>Passwords added</w:t>
             </w:r>
           </w:p>
         </w:tc>
@@ -336,6 +350,7 @@
             </w:pPr>
             <w:r>
               <w:rPr/>
+              <w:t>20.01.2025</w:t>
             </w:r>
           </w:p>
         </w:tc>
@@ -355,6 +370,7 @@
             </w:pPr>
             <w:r>
               <w:rPr/>
+              <w:t>Mistake detection added</w:t>
             </w:r>
           </w:p>
         </w:tc>
@@ -376,6 +392,7 @@
             </w:pPr>
             <w:r>
               <w:rPr/>
+              <w:t>01.02.2025</w:t>
             </w:r>
           </w:p>
         </w:tc>
@@ -395,6 +412,7 @@
             </w:pPr>
             <w:r>
               <w:rPr/>
+              <w:t>Network protocol update</w:t>
             </w:r>
           </w:p>
         </w:tc>
@@ -416,6 +434,7 @@
             </w:pPr>
             <w:r>
               <w:rPr/>
+              <w:t>04.02.2025</w:t>
             </w:r>
           </w:p>
         </w:tc>
@@ -435,6 +454,7 @@
             </w:pPr>
             <w:r>
               <w:rPr/>
+              <w:t>Encryption update</w:t>
             </w:r>
           </w:p>
         </w:tc>
@@ -456,6 +476,7 @@
             </w:pPr>
             <w:r>
               <w:rPr/>
+              <w:t>11.02.2025</w:t>
             </w:r>
           </w:p>
         </w:tc>
@@ -475,6 +496,7 @@
             </w:pPr>
             <w:r>
               <w:rPr/>
+              <w:t>POS color scheme update</w:t>
             </w:r>
           </w:p>
         </w:tc>
@@ -683,18 +705,15 @@
       </w:pPr>
       <w:r>
         <w:rPr/>
-        <w:t>The purpose of this document is to present the concept of my project, a chatting platform for rare languages speakers called "InterHolon".</w:t>
-      </w:r>
-    </w:p>
-    <w:p>
-      <w:pPr>
-        <w:pStyle w:val="Normal"/>
-        <w:bidi w:val="0"/>
-        <w:jc w:val="start"/>
+        <w:t xml:space="preserve">The purpose of this document is to present the concept of my project, a chatting platform for rare languages </w:t>
+      </w:r>
+      <w:r>
         <w:rPr/>
-      </w:pPr>
+        <w:t>leaners</w:t>
+      </w:r>
       <w:r>
         <w:rPr/>
+        <w:t xml:space="preserve"> called "InterHolon".</w:t>
       </w:r>
     </w:p>
     <w:p>
@@ -706,34 +725,6 @@
       </w:pPr>
       <w:r>
         <w:rPr/>
-        <w:t>InterHolon is a chat platform for none common languages native speakers and language learners</w:t>
-      </w:r>
-      <w:r>
-        <w:rPr>
-          <w:lang w:val="ru-RU"/>
-        </w:rPr>
-        <w:t xml:space="preserve">. </w:t>
-      </w:r>
-      <w:r>
-        <w:rPr>
-          <w:lang w:val="en-US"/>
-        </w:rPr>
-        <w:t>It’s main feature is a system called “The tree of the society”, which provides us with a possibility to analize people’s language sets and help them practicing their languages, no matter how rare they are and also practice interlangual speech to understand their languages better. The explaining of all of these concepts will be provided down the text.</w:t>
-      </w:r>
-    </w:p>
-    <w:p>
-      <w:pPr>
-        <w:pStyle w:val="Normal"/>
-        <w:bidi w:val="0"/>
-        <w:jc w:val="start"/>
-        <w:rPr>
-          <w:lang w:val="en-US"/>
-        </w:rPr>
-      </w:pPr>
-      <w:r>
-        <w:rPr>
-          <w:lang w:val="en-US"/>
-        </w:rPr>
       </w:r>
     </w:p>
     <w:p>
@@ -747,79 +738,7 @@
         <w:rPr>
           <w:lang w:val="en-US"/>
         </w:rPr>
-        <w:t>Other auditory of InterHolon are language learners (I. G. Duolingo fans), who want to chat, learning languages in parallel. We provide an in-built system that shows you mistakes you’ve done in your messages, which helps optimize learning. Also we have no images neither videos supported to not get users distracted.</w:t>
-      </w:r>
-    </w:p>
-    <w:p>
-      <w:pPr>
-        <w:pStyle w:val="Normal"/>
-        <w:bidi w:val="0"/>
-        <w:jc w:val="start"/>
-        <w:rPr>
-          <w:lang w:val="en-US"/>
-        </w:rPr>
-      </w:pPr>
-      <w:r>
-        <w:rPr>
-          <w:lang w:val="en-US"/>
-        </w:rPr>
-      </w:r>
-    </w:p>
-    <w:p>
-      <w:pPr>
-        <w:pStyle w:val="Normal"/>
-        <w:bidi w:val="0"/>
-        <w:jc w:val="start"/>
-        <w:rPr/>
-      </w:pPr>
-      <w:r>
-        <w:rPr>
-          <w:lang w:val="en-US"/>
-        </w:rPr>
-        <w:t>Interlangual speech – a conversation between two people in which they use two different but usually connected languages to speak. Helps us to understand our languages better.</w:t>
-      </w:r>
-    </w:p>
-    <w:p>
-      <w:pPr>
-        <w:pStyle w:val="Normal"/>
-        <w:bidi w:val="0"/>
-        <w:jc w:val="start"/>
-        <w:rPr>
-          <w:lang w:val="en-US"/>
-        </w:rPr>
-      </w:pPr>
-      <w:r>
-        <w:rPr>
-          <w:lang w:val="en-US"/>
-        </w:rPr>
-      </w:r>
-    </w:p>
-    <w:p>
-      <w:pPr>
-        <w:pStyle w:val="Normal"/>
-        <w:bidi w:val="0"/>
-        <w:jc w:val="start"/>
-        <w:rPr>
-          <w:lang w:val="en-US"/>
-        </w:rPr>
-      </w:pPr>
-      <w:r>
-        <w:rPr>
-          <w:lang w:val="en-US"/>
-        </w:rPr>
-        <w:t>The tree of the society is a system built on the concept of the language forest, which structures all the language of the world into over a hundred of</w:t>
-      </w:r>
-      <w:r>
-        <w:rPr>
-          <w:lang w:val="ru-RU"/>
-        </w:rPr>
-        <w:t xml:space="preserve"> </w:t>
-      </w:r>
-      <w:r>
-        <w:rPr>
-          <w:lang w:val="en-US"/>
-        </w:rPr>
-        <w:t>language families presented with so-called trees. It helps us recovering language connections.</w:t>
+        <w:t>InterHolon is a chat-platform. It supports simple messenger functions such as group chats, personal chats and creating your own groups. The key features of the projects are the mistakes window, which provides you with information of all the mistakes you’ve done during chatting and POS enlightening, which gives different colors for different parts of speech (nouns, verbs, e.t.c) and so provides you with easier understanding of the grammar.</w:t>
       </w:r>
     </w:p>
     <w:p>
@@ -858,36 +777,15 @@
       </w:pPr>
       <w:r>
         <w:rPr/>
-        <w:t xml:space="preserve">The app is a chatting platform for native speakers of none common languages and linguistics involved people. It’s design is inspired by modern chatting platforms such as telegram, whats app and signal. The application includes screens of menu and chatting as well as registration, login and settings pages. </w:t>
-      </w:r>
-    </w:p>
-    <w:p>
-      <w:pPr>
-        <w:pStyle w:val="Normal"/>
-        <w:bidi w:val="0"/>
-        <w:jc w:val="start"/>
+        <w:t xml:space="preserve">The app is a chatting platform for native speakers of none common languages and linguistics involved people. It’s design is inspired by modern chatting platforms such as telegram, whats app and signal. The application includes screens of </w:t>
+      </w:r>
+      <w:r>
         <w:rPr/>
-      </w:pPr>
+        <w:t>mistakes, requests</w:t>
+      </w:r>
       <w:r>
         <w:rPr/>
-      </w:r>
-    </w:p>
-    <w:p>
-      <w:pPr>
-        <w:pStyle w:val="Normal"/>
-        <w:bidi w:val="0"/>
-        <w:jc w:val="start"/>
-        <w:rPr/>
-      </w:pPr>
-      <w:r>
-        <w:rPr/>
-        <w:t>An algorithm ran on the server responds on the task of finding for a user a proper collocutor to practice interlanguagical speech</w:t>
-      </w:r>
-      <w:r>
-        <w:rPr>
-          <w:lang w:val="ru-RU"/>
-        </w:rPr>
-        <w:t xml:space="preserve">. </w:t>
+        <w:t xml:space="preserve"> and chatting as well as registration, login and settings pages. </w:t>
       </w:r>
     </w:p>
     <w:p>
@@ -991,18 +889,34 @@
       </w:pPr>
       <w:r>
         <w:rPr/>
-        <w:t>It needs no special knowledge but reading this documentation</w:t>
-      </w:r>
-    </w:p>
-    <w:p>
-      <w:pPr>
-        <w:pStyle w:val="Normal"/>
-        <w:bidi w:val="0"/>
-        <w:jc w:val="start"/>
+        <w:t xml:space="preserve">It needs no special knowledge but reading this documentation, </w:t>
+      </w:r>
+      <w:r>
         <w:rPr/>
-      </w:pPr>
-      <w:r>
+        <w:t>installing python and the following libraries:</w:t>
+      </w:r>
+    </w:p>
+    <w:p>
+      <w:pPr>
+        <w:pStyle w:val="Normal"/>
+        <w:bidi w:val="0"/>
+        <w:jc w:val="start"/>
         <w:rPr/>
+      </w:pPr>
+      <w:r>
+        <w:rPr/>
+        <w:t>cryptography</w:t>
+      </w:r>
+    </w:p>
+    <w:p>
+      <w:pPr>
+        <w:pStyle w:val="Normal"/>
+        <w:bidi w:val="0"/>
+        <w:jc w:val="start"/>
+        <w:rPr/>
+      </w:pPr>
+      <w:r>
+        <w:rPr/>
       </w:r>
     </w:p>
     <w:p>
@@ -1184,129 +1098,16 @@
         <w:rPr>
           <w:lang w:val="en-US"/>
         </w:rPr>
-      </w:r>
-    </w:p>
-    <w:p>
-      <w:pPr>
-        <w:pStyle w:val="Normal"/>
-        <w:bidi w:val="0"/>
-        <w:jc w:val="start"/>
-        <w:rPr>
-          <w:lang w:val="en-US"/>
-        </w:rPr>
-      </w:pPr>
-      <w:r>
-        <w:rPr>
-          <w:lang w:val="en-US"/>
-        </w:rPr>
-      </w:r>
-    </w:p>
-    <w:p>
-      <w:pPr>
-        <w:pStyle w:val="Normal"/>
-        <w:bidi w:val="0"/>
-        <w:jc w:val="start"/>
-        <w:rPr>
-          <w:lang w:val="en-US"/>
-        </w:rPr>
-      </w:pPr>
-      <w:r>
-        <w:rPr>
-          <w:lang w:val="en-US"/>
-        </w:rPr>
-      </w:r>
-    </w:p>
-    <w:p>
-      <w:pPr>
-        <w:pStyle w:val="Normal"/>
-        <w:bidi w:val="0"/>
-        <w:jc w:val="start"/>
-        <w:rPr>
-          <w:lang w:val="en-US"/>
-        </w:rPr>
-      </w:pPr>
-      <w:r>
-        <w:rPr>
-          <w:lang w:val="en-US"/>
-        </w:rPr>
-      </w:r>
-    </w:p>
-    <w:p>
-      <w:pPr>
-        <w:pStyle w:val="Normal"/>
-        <w:bidi w:val="0"/>
-        <w:jc w:val="start"/>
-        <w:rPr>
-          <w:lang w:val="en-US"/>
-        </w:rPr>
-      </w:pPr>
-      <w:r>
-        <w:rPr>
-          <w:lang w:val="en-US"/>
-        </w:rPr>
-      </w:r>
-    </w:p>
-    <w:p>
-      <w:pPr>
-        <w:pStyle w:val="Normal"/>
-        <w:bidi w:val="0"/>
-        <w:jc w:val="start"/>
-        <w:rPr>
-          <w:lang w:val="en-US"/>
-        </w:rPr>
-      </w:pPr>
-      <w:r>
-        <w:rPr>
-          <w:lang w:val="en-US"/>
-        </w:rPr>
-        <w:t>1.5 – System architecture</w:t>
-      </w:r>
-    </w:p>
-    <w:p>
-      <w:pPr>
-        <w:pStyle w:val="Normal"/>
-        <w:bidi w:val="0"/>
-        <w:jc w:val="start"/>
-        <w:rPr>
-          <w:lang w:val="en-US"/>
-        </w:rPr>
-      </w:pPr>
-      <w:r>
-        <w:rPr>
-          <w:lang w:val="en-US"/>
-        </w:rPr>
-        <w:t xml:space="preserve">My system contains </w:t>
-      </w:r>
-      <w:r>
-        <w:rPr>
-          <w:lang w:val="en-US" w:bidi="he-IL"/>
-        </w:rPr>
-        <w:t>a bunch of windows separated into three layers</w:t>
-      </w:r>
-    </w:p>
-    <w:p>
-      <w:pPr>
-        <w:pStyle w:val="Normal"/>
-        <w:bidi w:val="0"/>
-        <w:jc w:val="start"/>
-        <w:rPr>
-          <w:lang w:bidi="he-IL"/>
-        </w:rPr>
-      </w:pPr>
-      <w:r>
-        <w:rPr>
-          <w:lang w:bidi="he-IL"/>
-        </w:rPr>
         <w:drawing>
-          <wp:anchor behindDoc="0" distT="0" distB="0" distL="0" distR="0" simplePos="0" locked="0" layoutInCell="0" allowOverlap="1" relativeHeight="2">
+          <wp:anchor behindDoc="0" distT="0" distB="0" distL="0" distR="0" simplePos="0" locked="0" layoutInCell="0" allowOverlap="1" relativeHeight="6">
             <wp:simplePos x="0" y="0"/>
             <wp:positionH relativeFrom="column">
-              <wp:posOffset>-27305</wp:posOffset>
+              <wp:align>center</wp:align>
             </wp:positionH>
             <wp:positionV relativeFrom="paragraph">
-              <wp:posOffset>81915</wp:posOffset>
+              <wp:posOffset>635</wp:posOffset>
             </wp:positionV>
-            <wp:extent cx="4763135" cy="3581400"/>
+            <wp:extent cx="6332220" cy="4676775"/>
             <wp:effectExtent l="0" t="0" r="0" b="0"/>
             <wp:wrapSquare wrapText="largest"/>
             <wp:docPr id="1" name="Image1" descr="" title=""/>
@@ -1331,7 +1132,7 @@
                   <pic:spPr bwMode="auto">
                     <a:xfrm>
                       <a:off x="0" y="0"/>
-                      <a:ext cx="4763135" cy="3581400"/>
+                      <a:ext cx="6332220" cy="4676775"/>
                     </a:xfrm>
                     <a:prstGeom prst="rect">
                       <a:avLst/>
@@ -1418,246 +1219,359 @@
         <w:rPr>
           <w:lang w:val="en-US"/>
         </w:rPr>
-      </w:r>
-    </w:p>
-    <w:p>
-      <w:pPr>
-        <w:pStyle w:val="Normal"/>
-        <w:bidi w:val="0"/>
-        <w:jc w:val="start"/>
-        <w:rPr>
-          <w:lang w:val="en-US"/>
-        </w:rPr>
-      </w:pPr>
-      <w:r>
-        <w:rPr>
-          <w:lang w:val="en-US"/>
-        </w:rPr>
-      </w:r>
-    </w:p>
-    <w:p>
-      <w:pPr>
-        <w:pStyle w:val="Normal"/>
-        <w:bidi w:val="0"/>
-        <w:jc w:val="start"/>
-        <w:rPr>
-          <w:lang w:val="en-US"/>
-        </w:rPr>
-      </w:pPr>
-      <w:r>
-        <w:rPr>
-          <w:lang w:val="en-US"/>
-        </w:rPr>
-      </w:r>
-    </w:p>
-    <w:p>
-      <w:pPr>
-        <w:pStyle w:val="Normal"/>
-        <w:bidi w:val="0"/>
-        <w:jc w:val="start"/>
-        <w:rPr>
-          <w:lang w:val="en-US"/>
-        </w:rPr>
-      </w:pPr>
-      <w:r>
-        <w:rPr>
-          <w:lang w:val="en-US"/>
-        </w:rPr>
-      </w:r>
-    </w:p>
-    <w:p>
-      <w:pPr>
-        <w:pStyle w:val="Normal"/>
-        <w:bidi w:val="0"/>
-        <w:jc w:val="start"/>
-        <w:rPr>
-          <w:lang w:val="en-US"/>
-        </w:rPr>
-      </w:pPr>
-      <w:r>
-        <w:rPr>
-          <w:lang w:val="en-US"/>
-        </w:rPr>
-      </w:r>
-    </w:p>
-    <w:p>
-      <w:pPr>
-        <w:pStyle w:val="Normal"/>
-        <w:bidi w:val="0"/>
-        <w:jc w:val="start"/>
-        <w:rPr>
-          <w:lang w:val="en-US"/>
-        </w:rPr>
-      </w:pPr>
-      <w:r>
-        <w:rPr>
-          <w:lang w:val="en-US"/>
-        </w:rPr>
-      </w:r>
-    </w:p>
-    <w:p>
-      <w:pPr>
-        <w:pStyle w:val="Normal"/>
-        <w:bidi w:val="0"/>
-        <w:jc w:val="start"/>
-        <w:rPr>
-          <w:lang w:val="en-US"/>
-        </w:rPr>
-      </w:pPr>
-      <w:r>
-        <w:rPr>
-          <w:lang w:val="en-US"/>
-        </w:rPr>
-      </w:r>
-    </w:p>
-    <w:p>
-      <w:pPr>
-        <w:pStyle w:val="Normal"/>
-        <w:bidi w:val="0"/>
-        <w:jc w:val="start"/>
-        <w:rPr>
-          <w:lang w:val="en-US"/>
-        </w:rPr>
-      </w:pPr>
-      <w:r>
-        <w:rPr>
-          <w:lang w:val="en-US"/>
-        </w:rPr>
-      </w:r>
-    </w:p>
-    <w:p>
-      <w:pPr>
-        <w:pStyle w:val="Normal"/>
-        <w:bidi w:val="0"/>
-        <w:jc w:val="start"/>
-        <w:rPr>
-          <w:lang w:val="en-US"/>
-        </w:rPr>
-      </w:pPr>
-      <w:r>
-        <w:rPr>
-          <w:lang w:val="en-US"/>
-        </w:rPr>
-      </w:r>
-    </w:p>
-    <w:p>
-      <w:pPr>
-        <w:pStyle w:val="Normal"/>
-        <w:bidi w:val="0"/>
-        <w:jc w:val="start"/>
-        <w:rPr>
-          <w:lang w:val="en-US"/>
-        </w:rPr>
-      </w:pPr>
-      <w:r>
-        <w:rPr>
-          <w:lang w:val="en-US"/>
-        </w:rPr>
-      </w:r>
-    </w:p>
-    <w:p>
-      <w:pPr>
-        <w:pStyle w:val="Normal"/>
-        <w:bidi w:val="0"/>
-        <w:jc w:val="start"/>
-        <w:rPr>
-          <w:lang w:val="en-US"/>
-        </w:rPr>
-      </w:pPr>
-      <w:r>
-        <w:rPr>
-          <w:lang w:val="en-US"/>
-        </w:rPr>
-      </w:r>
-    </w:p>
-    <w:p>
-      <w:pPr>
-        <w:pStyle w:val="Normal"/>
-        <w:bidi w:val="0"/>
-        <w:jc w:val="start"/>
-        <w:rPr>
-          <w:lang w:val="en-US"/>
-        </w:rPr>
-      </w:pPr>
-      <w:r>
-        <w:rPr>
-          <w:lang w:val="en-US"/>
-        </w:rPr>
-      </w:r>
-    </w:p>
-    <w:p>
-      <w:pPr>
-        <w:pStyle w:val="Normal"/>
-        <w:bidi w:val="0"/>
-        <w:jc w:val="start"/>
-        <w:rPr>
-          <w:lang w:val="en-US"/>
-        </w:rPr>
-      </w:pPr>
-      <w:r>
-        <w:rPr>
-          <w:lang w:val="en-US"/>
-        </w:rPr>
-      </w:r>
-    </w:p>
-    <w:p>
-      <w:pPr>
-        <w:pStyle w:val="Normal"/>
-        <w:bidi w:val="0"/>
-        <w:jc w:val="start"/>
-        <w:rPr>
-          <w:lang w:val="en-US"/>
-        </w:rPr>
-      </w:pPr>
-      <w:r>
-        <w:rPr>
-          <w:lang w:val="en-US"/>
-        </w:rPr>
-      </w:r>
-    </w:p>
-    <w:p>
-      <w:pPr>
-        <w:pStyle w:val="Normal"/>
-        <w:bidi w:val="0"/>
-        <w:jc w:val="start"/>
-        <w:rPr>
-          <w:lang w:val="en-US"/>
-        </w:rPr>
-      </w:pPr>
-      <w:r>
-        <w:rPr>
-          <w:lang w:val="en-US"/>
-        </w:rPr>
-      </w:r>
-    </w:p>
-    <w:p>
-      <w:pPr>
-        <w:pStyle w:val="Normal"/>
-        <w:bidi w:val="0"/>
-        <w:jc w:val="start"/>
-        <w:rPr>
-          <w:lang w:val="en-US"/>
-        </w:rPr>
-      </w:pPr>
-      <w:r>
-        <w:rPr>
-          <w:lang w:val="en-US"/>
-        </w:rPr>
-      </w:r>
-    </w:p>
-    <w:p>
-      <w:pPr>
-        <w:pStyle w:val="Normal"/>
-        <w:bidi w:val="0"/>
-        <w:jc w:val="start"/>
+        <w:t>1.5 – System architecture</w:t>
+      </w:r>
+    </w:p>
+    <w:p>
+      <w:pPr>
+        <w:pStyle w:val="Normal"/>
+        <w:bidi w:val="0"/>
+        <w:jc w:val="start"/>
+        <w:rPr>
+          <w:lang w:val="en-US"/>
+        </w:rPr>
+      </w:pPr>
+      <w:r>
+        <w:rPr>
+          <w:lang w:val="en-US"/>
+        </w:rPr>
+        <w:t xml:space="preserve">My system contains </w:t>
+      </w:r>
+      <w:r>
         <w:rPr>
           <w:lang w:val="en-US" w:bidi="he-IL"/>
         </w:rPr>
-      </w:pPr>
-      <w:r>
+        <w:t>a bunch of windows separated into three layers</w:t>
+      </w:r>
+    </w:p>
+    <w:p>
+      <w:pPr>
+        <w:pStyle w:val="Normal"/>
+        <w:bidi w:val="0"/>
+        <w:jc w:val="start"/>
+        <w:rPr>
+          <w:lang w:bidi="he-IL"/>
+        </w:rPr>
+      </w:pPr>
+      <w:r>
+        <w:rPr>
+          <w:lang w:bidi="he-IL"/>
+        </w:rPr>
+      </w:r>
+    </w:p>
+    <w:p>
+      <w:pPr>
+        <w:pStyle w:val="Normal"/>
+        <w:bidi w:val="0"/>
+        <w:jc w:val="start"/>
+        <w:rPr>
+          <w:lang w:val="en-US"/>
+        </w:rPr>
+      </w:pPr>
+      <w:r>
+        <w:rPr>
+          <w:lang w:val="en-US"/>
+        </w:rPr>
+      </w:r>
+    </w:p>
+    <w:p>
+      <w:pPr>
+        <w:pStyle w:val="Normal"/>
+        <w:bidi w:val="0"/>
+        <w:jc w:val="start"/>
+        <w:rPr>
+          <w:lang w:val="en-US"/>
+        </w:rPr>
+      </w:pPr>
+      <w:r>
+        <w:rPr>
+          <w:lang w:val="en-US"/>
+        </w:rPr>
+      </w:r>
+    </w:p>
+    <w:p>
+      <w:pPr>
+        <w:pStyle w:val="Normal"/>
+        <w:bidi w:val="0"/>
+        <w:jc w:val="start"/>
+        <w:rPr>
+          <w:lang w:val="en-US"/>
+        </w:rPr>
+      </w:pPr>
+      <w:r>
+        <w:rPr>
+          <w:lang w:val="en-US"/>
+        </w:rPr>
+      </w:r>
+    </w:p>
+    <w:p>
+      <w:pPr>
+        <w:pStyle w:val="Normal"/>
+        <w:bidi w:val="0"/>
+        <w:jc w:val="start"/>
+        <w:rPr>
+          <w:lang w:val="en-US"/>
+        </w:rPr>
+      </w:pPr>
+      <w:r>
+        <w:rPr>
+          <w:lang w:val="en-US"/>
+        </w:rPr>
+      </w:r>
+    </w:p>
+    <w:p>
+      <w:pPr>
+        <w:pStyle w:val="Normal"/>
+        <w:bidi w:val="0"/>
+        <w:jc w:val="start"/>
+        <w:rPr>
+          <w:lang w:val="en-US"/>
+        </w:rPr>
+      </w:pPr>
+      <w:r>
+        <w:rPr>
+          <w:lang w:val="en-US"/>
+        </w:rPr>
+      </w:r>
+    </w:p>
+    <w:p>
+      <w:pPr>
+        <w:pStyle w:val="Normal"/>
+        <w:bidi w:val="0"/>
+        <w:jc w:val="start"/>
+        <w:rPr>
+          <w:lang w:val="en-US"/>
+        </w:rPr>
+      </w:pPr>
+      <w:r>
+        <w:rPr>
+          <w:lang w:val="en-US"/>
+        </w:rPr>
+      </w:r>
+    </w:p>
+    <w:p>
+      <w:pPr>
+        <w:pStyle w:val="Normal"/>
+        <w:bidi w:val="0"/>
+        <w:jc w:val="start"/>
+        <w:rPr>
+          <w:lang w:val="en-US"/>
+        </w:rPr>
+      </w:pPr>
+      <w:r>
+        <w:rPr>
+          <w:lang w:val="en-US"/>
+        </w:rPr>
+      </w:r>
+    </w:p>
+    <w:p>
+      <w:pPr>
+        <w:pStyle w:val="Normal"/>
+        <w:bidi w:val="0"/>
+        <w:jc w:val="start"/>
+        <w:rPr>
+          <w:lang w:val="en-US"/>
+        </w:rPr>
+      </w:pPr>
+      <w:r>
+        <w:rPr>
+          <w:lang w:val="en-US"/>
+        </w:rPr>
+      </w:r>
+    </w:p>
+    <w:p>
+      <w:pPr>
+        <w:pStyle w:val="Normal"/>
+        <w:bidi w:val="0"/>
+        <w:jc w:val="start"/>
+        <w:rPr>
+          <w:lang w:val="en-US"/>
+        </w:rPr>
+      </w:pPr>
+      <w:r>
+        <w:rPr>
+          <w:lang w:val="en-US"/>
+        </w:rPr>
+      </w:r>
+    </w:p>
+    <w:p>
+      <w:pPr>
+        <w:pStyle w:val="Normal"/>
+        <w:bidi w:val="0"/>
+        <w:jc w:val="start"/>
+        <w:rPr>
+          <w:lang w:val="en-US"/>
+        </w:rPr>
+      </w:pPr>
+      <w:r>
+        <w:rPr>
+          <w:lang w:val="en-US"/>
+        </w:rPr>
+      </w:r>
+    </w:p>
+    <w:p>
+      <w:pPr>
+        <w:pStyle w:val="Normal"/>
+        <w:bidi w:val="0"/>
+        <w:jc w:val="start"/>
+        <w:rPr>
+          <w:lang w:val="en-US"/>
+        </w:rPr>
+      </w:pPr>
+      <w:r>
+        <w:rPr>
+          <w:lang w:val="en-US"/>
+        </w:rPr>
+      </w:r>
+    </w:p>
+    <w:p>
+      <w:pPr>
+        <w:pStyle w:val="Normal"/>
+        <w:bidi w:val="0"/>
+        <w:jc w:val="start"/>
+        <w:rPr>
+          <w:lang w:val="en-US"/>
+        </w:rPr>
+      </w:pPr>
+      <w:r>
+        <w:rPr>
+          <w:lang w:val="en-US"/>
+        </w:rPr>
+      </w:r>
+    </w:p>
+    <w:p>
+      <w:pPr>
+        <w:pStyle w:val="Normal"/>
+        <w:bidi w:val="0"/>
+        <w:jc w:val="start"/>
+        <w:rPr>
+          <w:lang w:val="en-US"/>
+        </w:rPr>
+      </w:pPr>
+      <w:r>
+        <w:rPr>
+          <w:lang w:val="en-US"/>
+        </w:rPr>
+      </w:r>
+    </w:p>
+    <w:p>
+      <w:pPr>
+        <w:pStyle w:val="Normal"/>
+        <w:bidi w:val="0"/>
+        <w:jc w:val="start"/>
+        <w:rPr>
+          <w:lang w:val="en-US"/>
+        </w:rPr>
+      </w:pPr>
+      <w:r>
+        <w:rPr>
+          <w:lang w:val="en-US"/>
+        </w:rPr>
+      </w:r>
+    </w:p>
+    <w:p>
+      <w:pPr>
+        <w:pStyle w:val="Normal"/>
+        <w:bidi w:val="0"/>
+        <w:jc w:val="start"/>
+        <w:rPr>
+          <w:lang w:val="en-US"/>
+        </w:rPr>
+      </w:pPr>
+      <w:r>
+        <w:rPr>
+          <w:lang w:val="en-US"/>
+        </w:rPr>
+      </w:r>
+    </w:p>
+    <w:p>
+      <w:pPr>
+        <w:pStyle w:val="Normal"/>
+        <w:bidi w:val="0"/>
+        <w:jc w:val="start"/>
+        <w:rPr>
+          <w:lang w:val="en-US"/>
+        </w:rPr>
+      </w:pPr>
+      <w:r>
+        <w:rPr>
+          <w:lang w:val="en-US"/>
+        </w:rPr>
+      </w:r>
+    </w:p>
+    <w:p>
+      <w:pPr>
+        <w:pStyle w:val="Normal"/>
+        <w:bidi w:val="0"/>
+        <w:jc w:val="start"/>
+        <w:rPr>
+          <w:lang w:val="en-US"/>
+        </w:rPr>
+      </w:pPr>
+      <w:r>
+        <w:rPr>
+          <w:lang w:val="en-US"/>
+        </w:rPr>
+      </w:r>
+    </w:p>
+    <w:p>
+      <w:pPr>
+        <w:pStyle w:val="Normal"/>
+        <w:bidi w:val="0"/>
+        <w:jc w:val="start"/>
+        <w:rPr>
+          <w:lang w:val="en-US"/>
+        </w:rPr>
+      </w:pPr>
+      <w:r>
+        <w:rPr>
+          <w:lang w:val="en-US"/>
+        </w:rPr>
+      </w:r>
+    </w:p>
+    <w:p>
+      <w:pPr>
+        <w:pStyle w:val="Normal"/>
+        <w:bidi w:val="0"/>
+        <w:jc w:val="start"/>
+        <w:rPr>
+          <w:lang w:val="en-US"/>
+        </w:rPr>
+      </w:pPr>
+      <w:r>
+        <w:rPr>
+          <w:lang w:val="en-US"/>
+        </w:rPr>
+      </w:r>
+    </w:p>
+    <w:p>
+      <w:pPr>
+        <w:pStyle w:val="Normal"/>
+        <w:bidi w:val="0"/>
+        <w:jc w:val="start"/>
+        <w:rPr>
+          <w:lang w:val="en-US"/>
+        </w:rPr>
+      </w:pPr>
+      <w:r>
+        <w:rPr>
+          <w:lang w:val="en-US"/>
+        </w:rPr>
+      </w:r>
+    </w:p>
+    <w:p>
+      <w:pPr>
+        <w:pStyle w:val="Normal"/>
+        <w:bidi w:val="0"/>
+        <w:jc w:val="start"/>
         <w:rPr>
           <w:lang w:val="en-US" w:bidi="he-IL"/>
         </w:rPr>
+      </w:pPr>
+      <w:r>
+        <w:rPr>
+          <w:lang w:val="en-US" w:bidi="he-IL"/>
+        </w:rPr>
         <w:t>Also I prepared a user-case diagram showing the expected experience of a user</w:t>
       </w:r>
     </w:p>
@@ -1674,8 +1588,83 @@
         <w:rPr>
           <w:lang w:val="en-US" w:bidi="he-IL"/>
         </w:rPr>
+      </w:r>
+    </w:p>
+    <w:p>
+      <w:pPr>
+        <w:pStyle w:val="Normal"/>
+        <w:bidi w:val="0"/>
+        <w:jc w:val="start"/>
+        <w:rPr>
+          <w:lang w:val="en-US"/>
+        </w:rPr>
+      </w:pPr>
+      <w:r>
+        <w:rPr>
+          <w:lang w:val="en-US"/>
+        </w:rPr>
+      </w:r>
+    </w:p>
+    <w:p>
+      <w:pPr>
+        <w:pStyle w:val="Normal"/>
+        <w:bidi w:val="0"/>
+        <w:jc w:val="start"/>
+        <w:rPr>
+          <w:lang w:val="en-US"/>
+        </w:rPr>
+      </w:pPr>
+      <w:r>
+        <w:rPr>
+          <w:lang w:val="en-US"/>
+        </w:rPr>
+      </w:r>
+    </w:p>
+    <w:p>
+      <w:pPr>
+        <w:pStyle w:val="Normal"/>
+        <w:bidi w:val="0"/>
+        <w:jc w:val="start"/>
+        <w:rPr>
+          <w:lang w:val="en-US"/>
+        </w:rPr>
+      </w:pPr>
+      <w:r>
+        <w:rPr>
+          <w:lang w:val="en-US"/>
+        </w:rPr>
+      </w:r>
+    </w:p>
+    <w:p>
+      <w:pPr>
+        <w:pStyle w:val="Normal"/>
+        <w:bidi w:val="0"/>
+        <w:jc w:val="start"/>
+        <w:rPr>
+          <w:lang w:val="en-US"/>
+        </w:rPr>
+      </w:pPr>
+      <w:r>
+        <w:rPr>
+          <w:lang w:val="en-US"/>
+        </w:rPr>
+      </w:r>
+    </w:p>
+    <w:p>
+      <w:pPr>
+        <w:pStyle w:val="Normal"/>
+        <w:bidi w:val="0"/>
+        <w:jc w:val="start"/>
+        <w:rPr>
+          <w:lang w:val="en-US"/>
+        </w:rPr>
+      </w:pPr>
+      <w:r>
+        <w:rPr>
+          <w:lang w:val="en-US"/>
+        </w:rPr>
         <w:drawing>
-          <wp:anchor behindDoc="0" distT="0" distB="0" distL="0" distR="0" simplePos="0" locked="0" layoutInCell="0" allowOverlap="1" relativeHeight="3">
+          <wp:anchor behindDoc="0" distT="0" distB="0" distL="0" distR="0" simplePos="0" locked="0" layoutInCell="0" allowOverlap="1" relativeHeight="7">
             <wp:simplePos x="0" y="0"/>
             <wp:positionH relativeFrom="column">
               <wp:align>center</wp:align>
@@ -1683,7 +1672,7 @@
             <wp:positionV relativeFrom="paragraph">
               <wp:posOffset>635</wp:posOffset>
             </wp:positionV>
-            <wp:extent cx="6332220" cy="5972175"/>
+            <wp:extent cx="6332220" cy="5159375"/>
             <wp:effectExtent l="0" t="0" r="0" b="0"/>
             <wp:wrapSquare wrapText="largest"/>
             <wp:docPr id="2" name="Image2" descr="" title=""/>
@@ -1708,7 +1697,7 @@
                   <pic:spPr bwMode="auto">
                     <a:xfrm>
                       <a:off x="0" y="0"/>
-                      <a:ext cx="6332220" cy="5972175"/>
+                      <a:ext cx="6332220" cy="5159375"/>
                     </a:xfrm>
                     <a:prstGeom prst="rect">
                       <a:avLst/>
@@ -1758,81 +1747,6 @@
         <w:bidi w:val="0"/>
         <w:jc w:val="start"/>
         <w:rPr>
-          <w:lang w:val="en-US"/>
-        </w:rPr>
-      </w:pPr>
-      <w:r>
-        <w:rPr>
-          <w:lang w:val="en-US"/>
-        </w:rPr>
-      </w:r>
-    </w:p>
-    <w:p>
-      <w:pPr>
-        <w:pStyle w:val="Normal"/>
-        <w:bidi w:val="0"/>
-        <w:jc w:val="start"/>
-        <w:rPr>
-          <w:lang w:val="en-US"/>
-        </w:rPr>
-      </w:pPr>
-      <w:r>
-        <w:rPr>
-          <w:lang w:val="en-US"/>
-        </w:rPr>
-      </w:r>
-    </w:p>
-    <w:p>
-      <w:pPr>
-        <w:pStyle w:val="Normal"/>
-        <w:bidi w:val="0"/>
-        <w:jc w:val="start"/>
-        <w:rPr>
-          <w:lang w:val="en-US"/>
-        </w:rPr>
-      </w:pPr>
-      <w:r>
-        <w:rPr>
-          <w:lang w:val="en-US"/>
-        </w:rPr>
-      </w:r>
-    </w:p>
-    <w:p>
-      <w:pPr>
-        <w:pStyle w:val="Normal"/>
-        <w:bidi w:val="0"/>
-        <w:jc w:val="start"/>
-        <w:rPr>
-          <w:lang w:val="en-US"/>
-        </w:rPr>
-      </w:pPr>
-      <w:r>
-        <w:rPr>
-          <w:lang w:val="en-US"/>
-        </w:rPr>
-      </w:r>
-    </w:p>
-    <w:p>
-      <w:pPr>
-        <w:pStyle w:val="Normal"/>
-        <w:bidi w:val="0"/>
-        <w:jc w:val="start"/>
-        <w:rPr>
-          <w:lang w:val="en-US"/>
-        </w:rPr>
-      </w:pPr>
-      <w:r>
-        <w:rPr>
-          <w:lang w:val="en-US"/>
-        </w:rPr>
-      </w:r>
-    </w:p>
-    <w:p>
-      <w:pPr>
-        <w:pStyle w:val="Normal"/>
-        <w:bidi w:val="0"/>
-        <w:jc w:val="start"/>
-        <w:rPr>
           <w:lang w:val="ru-RU" w:bidi="he-IL"/>
         </w:rPr>
       </w:pPr>
@@ -1938,7 +1852,7 @@
           <w:lang w:val="en-US"/>
         </w:rPr>
         <w:drawing>
-          <wp:anchor behindDoc="0" distT="0" distB="0" distL="0" distR="0" simplePos="0" locked="0" layoutInCell="0" allowOverlap="1" relativeHeight="4">
+          <wp:anchor behindDoc="0" distT="0" distB="0" distL="0" distR="0" simplePos="0" locked="0" layoutInCell="0" allowOverlap="1" relativeHeight="2">
             <wp:simplePos x="0" y="0"/>
             <wp:positionH relativeFrom="column">
               <wp:align>center</wp:align>
@@ -2687,7 +2601,7 @@
       </w:pPr>
       <w:r>
         <w:drawing>
-          <wp:anchor behindDoc="0" distT="0" distB="0" distL="0" distR="0" simplePos="0" locked="0" layoutInCell="0" allowOverlap="1" relativeHeight="7">
+          <wp:anchor behindDoc="0" distT="0" distB="0" distL="0" distR="0" simplePos="0" locked="0" layoutInCell="0" allowOverlap="1" relativeHeight="4">
             <wp:simplePos x="0" y="0"/>
             <wp:positionH relativeFrom="column">
               <wp:align>center</wp:align>
@@ -2881,7 +2795,7 @@
           <w:lang w:val="en-US"/>
         </w:rPr>
         <w:drawing>
-          <wp:anchor behindDoc="0" distT="0" distB="0" distL="0" distR="0" simplePos="0" locked="0" layoutInCell="0" allowOverlap="1" relativeHeight="8">
+          <wp:anchor behindDoc="0" distT="0" distB="0" distL="0" distR="0" simplePos="0" locked="0" layoutInCell="0" allowOverlap="1" relativeHeight="5">
             <wp:simplePos x="0" y="0"/>
             <wp:positionH relativeFrom="column">
               <wp:align>center</wp:align>
@@ -2938,195 +2852,185 @@
         </w:rPr>
       </w:pPr>
       <w:r>
+        <w:rPr>
+          <w:lang w:val="en-US"/>
+        </w:rPr>
+        <w:t>The current scheme looks this way</w:t>
+      </w:r>
+    </w:p>
+    <w:p>
+      <w:pPr>
+        <w:pStyle w:val="Normal"/>
+        <w:bidi w:val="0"/>
+        <w:jc w:val="start"/>
+        <w:rPr>
+          <w:lang w:val="en-US"/>
+        </w:rPr>
+      </w:pPr>
+      <w:r>
+        <w:rPr>
+          <w:lang w:val="en-US"/>
+        </w:rPr>
+      </w:r>
+    </w:p>
+    <w:p>
+      <w:pPr>
+        <w:pStyle w:val="Normal"/>
+        <w:bidi w:val="0"/>
+        <w:jc w:val="start"/>
+        <w:rPr>
+          <w:lang w:val="ru-RU"/>
+        </w:rPr>
+      </w:pPr>
+      <w:r>
+        <w:rPr>
+          <w:lang w:val="ru-RU"/>
+        </w:rPr>
+        <w:t xml:space="preserve">1.5.4 </w:t>
+      </w:r>
+      <w:r>
+        <w:rPr>
+          <w:lang w:val="en-US" w:bidi="he-IL"/>
+        </w:rPr>
+        <w:t>passwords are stored only hashed with scrypt algorithm and salted</w:t>
+      </w:r>
+    </w:p>
+    <w:p>
+      <w:pPr>
+        <w:pStyle w:val="Normal"/>
+        <w:bidi w:val="0"/>
+        <w:jc w:val="start"/>
+        <w:rPr>
+          <w:lang w:val="en-US" w:bidi="he-IL"/>
+        </w:rPr>
+      </w:pPr>
+      <w:r>
+        <w:rPr>
+          <w:lang w:val="en-US" w:bidi="he-IL"/>
+        </w:rPr>
+        <w:t xml:space="preserve">Every message transported is encrypted by my special algorithm: </w:t>
+      </w:r>
+    </w:p>
+    <w:p>
+      <w:pPr>
+        <w:pStyle w:val="Normal"/>
+        <w:bidi w:val="0"/>
+        <w:jc w:val="start"/>
+        <w:rPr>
+          <w:lang w:val="en-US" w:bidi="he-IL"/>
+        </w:rPr>
+      </w:pPr>
+      <w:r>
+        <w:rPr>
+          <w:lang w:val="en-US" w:bidi="he-IL"/>
+        </w:rPr>
+        <w:t xml:space="preserve">In the beginning of a session server and user exchange asymmetrical encryption keys. During each following sending we generate a new AES key, encrypt the message with it, then encrypt the AES key RSA </w:t>
+      </w:r>
+      <w:r>
+        <w:rPr>
+          <w:lang w:val="en-US" w:bidi="he-IL"/>
+        </w:rPr>
+        <w:t>key and sends the encrypted RSA key and the data encrypted with it.</w:t>
+      </w:r>
+    </w:p>
+    <w:p>
+      <w:pPr>
+        <w:pStyle w:val="Normal"/>
+        <w:bidi w:val="0"/>
+        <w:jc w:val="start"/>
+        <w:rPr>
+          <w:lang w:val="en-US"/>
+        </w:rPr>
+      </w:pPr>
+      <w:r>
+        <w:rPr>
+          <w:lang w:val="en-US"/>
+        </w:rPr>
+      </w:r>
+    </w:p>
+    <w:p>
+      <w:pPr>
+        <w:pStyle w:val="Normal"/>
+        <w:bidi w:val="0"/>
+        <w:jc w:val="start"/>
+        <w:rPr>
+          <w:lang w:val="en-US"/>
+        </w:rPr>
+      </w:pPr>
+      <w:r>
+        <w:rPr>
+          <w:lang w:val="en-US"/>
+        </w:rPr>
+        <w:t>1.5.5 classes are Server and Client so far. In the next update gonna separate into BL and GUI both of them</w:t>
+      </w:r>
+    </w:p>
+    <w:p>
+      <w:pPr>
+        <w:pStyle w:val="Normal"/>
+        <w:bidi w:val="0"/>
+        <w:jc w:val="start"/>
+        <w:rPr>
+          <w:lang w:val="en-US"/>
+        </w:rPr>
+      </w:pPr>
+      <w:r>
+        <w:rPr>
+          <w:lang w:val="en-US"/>
+        </w:rPr>
+      </w:r>
+    </w:p>
+    <w:p>
+      <w:pPr>
+        <w:pStyle w:val="Normal"/>
+        <w:bidi w:val="0"/>
+        <w:jc w:val="start"/>
+        <w:rPr>
+          <w:lang w:val="en-US"/>
+        </w:rPr>
+      </w:pPr>
+      <w:r>
+        <w:rPr>
+          <w:lang w:val="en-US"/>
+        </w:rPr>
+      </w:r>
+    </w:p>
+    <w:p>
+      <w:pPr>
+        <w:pStyle w:val="Normal"/>
+        <w:bidi w:val="0"/>
+        <w:jc w:val="start"/>
+        <w:rPr>
+          <w:lang w:val="ru-RU" w:bidi="he-IL"/>
+        </w:rPr>
+      </w:pPr>
+      <w:r>
+        <w:rPr>
+          <w:lang w:val="ru-RU" w:bidi="he-IL"/>
+        </w:rPr>
+        <w:t>W</w:t>
+      </w:r>
+      <w:r>
+        <w:rPr>
+          <w:lang w:val="en-US" w:bidi="he-IL"/>
+        </w:rPr>
+        <w:t>orkflow</w:t>
+      </w:r>
+    </w:p>
+    <w:p>
+      <w:pPr>
+        <w:pStyle w:val="Normal"/>
+        <w:bidi w:val="0"/>
+        <w:jc w:val="start"/>
+        <w:rPr>
+          <w:lang w:val="en-US"/>
+        </w:rPr>
+      </w:pPr>
+      <w:r>
+        <w:rPr>
+          <w:lang w:val="en-US"/>
+        </w:rPr>
         <w:drawing>
-          <wp:anchor behindDoc="0" distT="0" distB="0" distL="0" distR="0" simplePos="0" locked="0" layoutInCell="0" allowOverlap="1" relativeHeight="5">
-            <wp:simplePos x="0" y="0"/>
-            <wp:positionH relativeFrom="column">
-              <wp:posOffset>-106045</wp:posOffset>
-            </wp:positionH>
-            <wp:positionV relativeFrom="paragraph">
-              <wp:posOffset>1136015</wp:posOffset>
-            </wp:positionV>
-            <wp:extent cx="6332220" cy="4619625"/>
-            <wp:effectExtent l="0" t="0" r="0" b="0"/>
-            <wp:wrapSquare wrapText="largest"/>
-            <wp:docPr id="6" name="Image6" descr="" title=""/>
-            <wp:cNvGraphicFramePr>
-              <a:graphicFrameLocks xmlns:a="http://schemas.openxmlformats.org/drawingml/2006/main" noChangeAspect="1"/>
-            </wp:cNvGraphicFramePr>
-            <a:graphic xmlns:a="http://schemas.openxmlformats.org/drawingml/2006/main">
-              <a:graphicData uri="http://schemas.openxmlformats.org/drawingml/2006/picture">
-                <pic:pic xmlns:pic="http://schemas.openxmlformats.org/drawingml/2006/picture">
-                  <pic:nvPicPr>
-                    <pic:cNvPr id="6" name="Image6" descr="" title=""/>
-                    <pic:cNvPicPr>
-                      <a:picLocks noChangeAspect="1" noChangeArrowheads="1"/>
-                    </pic:cNvPicPr>
-                  </pic:nvPicPr>
-                  <pic:blipFill>
-                    <a:blip r:embed="rId7"/>
-                    <a:stretch>
-                      <a:fillRect/>
-                    </a:stretch>
-                  </pic:blipFill>
-                  <pic:spPr bwMode="auto">
-                    <a:xfrm>
-                      <a:off x="0" y="0"/>
-                      <a:ext cx="6332220" cy="4619625"/>
-                    </a:xfrm>
-                    <a:prstGeom prst="rect">
-                      <a:avLst/>
-                    </a:prstGeom>
-                    <a:noFill/>
-                  </pic:spPr>
-                </pic:pic>
-              </a:graphicData>
-            </a:graphic>
-          </wp:anchor>
-        </w:drawing>
-      </w:r>
-      <w:r>
-        <w:rPr>
-          <w:lang w:val="en-US"/>
-        </w:rPr>
-        <w:t>The current scheme looks this way</w:t>
-      </w:r>
-    </w:p>
-    <w:p>
-      <w:pPr>
-        <w:pStyle w:val="Normal"/>
-        <w:bidi w:val="0"/>
-        <w:jc w:val="start"/>
-        <w:rPr>
-          <w:lang w:val="en-US"/>
-        </w:rPr>
-      </w:pPr>
-      <w:r>
-        <w:rPr>
-          <w:lang w:val="en-US"/>
-        </w:rPr>
-      </w:r>
-    </w:p>
-    <w:p>
-      <w:pPr>
-        <w:pStyle w:val="Normal"/>
-        <w:bidi w:val="0"/>
-        <w:jc w:val="start"/>
-        <w:rPr>
-          <w:lang w:val="ru-RU"/>
-        </w:rPr>
-      </w:pPr>
-      <w:r>
-        <w:rPr>
-          <w:lang w:val="ru-RU"/>
-        </w:rPr>
-        <w:t xml:space="preserve">1.5.4 </w:t>
-      </w:r>
-      <w:r>
-        <w:rPr>
-          <w:lang w:val="en-US" w:bidi="he-IL"/>
-        </w:rPr>
-        <w:t>passwords are stored only hashed with scrypt algorithm and salted. Not yet implemented other encryption</w:t>
-      </w:r>
-    </w:p>
-    <w:p>
-      <w:pPr>
-        <w:pStyle w:val="Normal"/>
-        <w:bidi w:val="0"/>
-        <w:jc w:val="start"/>
-        <w:rPr>
-          <w:lang w:val="en-US"/>
-        </w:rPr>
-      </w:pPr>
-      <w:r>
-        <w:rPr>
-          <w:lang w:val="en-US"/>
-        </w:rPr>
-      </w:r>
-    </w:p>
-    <w:p>
-      <w:pPr>
-        <w:pStyle w:val="Normal"/>
-        <w:bidi w:val="0"/>
-        <w:jc w:val="start"/>
-        <w:rPr>
-          <w:lang w:val="en-US"/>
-        </w:rPr>
-      </w:pPr>
-      <w:r>
-        <w:rPr>
-          <w:lang w:val="en-US"/>
-        </w:rPr>
-        <w:t>1.5.5 classes are Server and Client so far. In the next update gonna separate into BL and GUI both of them</w:t>
-      </w:r>
-    </w:p>
-    <w:p>
-      <w:pPr>
-        <w:pStyle w:val="Normal"/>
-        <w:bidi w:val="0"/>
-        <w:jc w:val="start"/>
-        <w:rPr>
-          <w:lang w:val="en-US"/>
-        </w:rPr>
-      </w:pPr>
-      <w:r>
-        <w:rPr>
-          <w:lang w:val="en-US"/>
-        </w:rPr>
-      </w:r>
-    </w:p>
-    <w:p>
-      <w:pPr>
-        <w:pStyle w:val="Normal"/>
-        <w:bidi w:val="0"/>
-        <w:jc w:val="start"/>
-        <w:rPr>
-          <w:lang w:val="en-US"/>
-        </w:rPr>
-      </w:pPr>
-      <w:r>
-        <w:rPr>
-          <w:lang w:val="en-US"/>
-        </w:rPr>
-      </w:r>
-    </w:p>
-    <w:p>
-      <w:pPr>
-        <w:pStyle w:val="Normal"/>
-        <w:bidi w:val="0"/>
-        <w:jc w:val="start"/>
-        <w:rPr>
-          <w:lang w:val="ru-RU" w:bidi="he-IL"/>
-        </w:rPr>
-      </w:pPr>
-      <w:r>
-        <w:rPr>
-          <w:lang w:val="ru-RU" w:bidi="he-IL"/>
-        </w:rPr>
-        <w:t>W</w:t>
-      </w:r>
-      <w:r>
-        <w:rPr>
-          <w:lang w:val="en-US" w:bidi="he-IL"/>
-        </w:rPr>
-        <w:t>orkflow</w:t>
-      </w:r>
-    </w:p>
-    <w:p>
-      <w:pPr>
-        <w:pStyle w:val="Normal"/>
-        <w:bidi w:val="0"/>
-        <w:jc w:val="start"/>
-        <w:rPr>
-          <w:lang w:val="en-US"/>
-        </w:rPr>
-      </w:pPr>
-      <w:r>
-        <w:rPr>
-          <w:lang w:val="en-US"/>
-        </w:rPr>
-        <w:drawing>
-          <wp:anchor behindDoc="0" distT="0" distB="0" distL="0" distR="0" simplePos="0" locked="0" layoutInCell="0" allowOverlap="1" relativeHeight="6">
+          <wp:anchor behindDoc="0" distT="0" distB="0" distL="0" distR="0" simplePos="0" locked="0" layoutInCell="0" allowOverlap="1" relativeHeight="3">
             <wp:simplePos x="0" y="0"/>
             <wp:positionH relativeFrom="column">
               <wp:align>center</wp:align>
@@ -3137,7 +3041,7 @@
             <wp:extent cx="6332220" cy="2830195"/>
             <wp:effectExtent l="0" t="0" r="0" b="0"/>
             <wp:wrapSquare wrapText="largest"/>
-            <wp:docPr id="7" name="Image5" descr="" title=""/>
+            <wp:docPr id="6" name="Image5" descr="" title=""/>
             <wp:cNvGraphicFramePr>
               <a:graphicFrameLocks xmlns:a="http://schemas.openxmlformats.org/drawingml/2006/main" noChangeAspect="1"/>
             </wp:cNvGraphicFramePr>
@@ -3145,13 +3049,13 @@
               <a:graphicData uri="http://schemas.openxmlformats.org/drawingml/2006/picture">
                 <pic:pic xmlns:pic="http://schemas.openxmlformats.org/drawingml/2006/picture">
                   <pic:nvPicPr>
-                    <pic:cNvPr id="7" name="Image5" descr="" title=""/>
+                    <pic:cNvPr id="6" name="Image5" descr="" title=""/>
                     <pic:cNvPicPr>
                       <a:picLocks noChangeAspect="1" noChangeArrowheads="1"/>
                     </pic:cNvPicPr>
                   </pic:nvPicPr>
                   <pic:blipFill>
-                    <a:blip r:embed="rId8"/>
+                    <a:blip r:embed="rId7"/>
                     <a:stretch>
                       <a:fillRect/>
                     </a:stretch>
@@ -3171,6 +3075,889 @@
             </a:graphic>
           </wp:anchor>
         </w:drawing>
+      </w:r>
+    </w:p>
+    <w:p>
+      <w:pPr>
+        <w:pStyle w:val="Normal"/>
+        <w:bidi w:val="0"/>
+        <w:jc w:val="start"/>
+        <w:rPr>
+          <w:lang w:val="en-US"/>
+        </w:rPr>
+      </w:pPr>
+      <w:r>
+        <w:rPr>
+          <w:lang w:val="en-US"/>
+        </w:rPr>
+      </w:r>
+    </w:p>
+    <w:p>
+      <w:pPr>
+        <w:pStyle w:val="Normal"/>
+        <w:bidi w:val="0"/>
+        <w:jc w:val="start"/>
+        <w:rPr>
+          <w:lang w:val="en-US"/>
+        </w:rPr>
+      </w:pPr>
+      <w:r>
+        <w:rPr>
+          <w:lang w:val="en-US"/>
+        </w:rPr>
+      </w:r>
+    </w:p>
+    <w:p>
+      <w:pPr>
+        <w:pStyle w:val="Normal"/>
+        <w:bidi w:val="0"/>
+        <w:jc w:val="start"/>
+        <w:rPr>
+          <w:lang w:val="en-US"/>
+        </w:rPr>
+      </w:pPr>
+      <w:r>
+        <w:rPr>
+          <w:lang w:val="en-US"/>
+        </w:rPr>
+      </w:r>
+    </w:p>
+    <w:p>
+      <w:pPr>
+        <w:pStyle w:val="Normal"/>
+        <w:bidi w:val="0"/>
+        <w:jc w:val="start"/>
+        <w:rPr>
+          <w:lang w:val="en-US"/>
+        </w:rPr>
+      </w:pPr>
+      <w:r>
+        <w:rPr>
+          <w:lang w:val="en-US"/>
+        </w:rPr>
+        <w:t>Classes:</w:t>
+      </w:r>
+    </w:p>
+    <w:p>
+      <w:pPr>
+        <w:pStyle w:val="Normal"/>
+        <w:bidi w:val="0"/>
+        <w:jc w:val="start"/>
+        <w:rPr>
+          <w:lang w:val="en-US"/>
+        </w:rPr>
+      </w:pPr>
+      <w:r>
+        <w:rPr>
+          <w:lang w:val="en-US"/>
+        </w:rPr>
+        <w:t>I have following classes</w:t>
+      </w:r>
+    </w:p>
+    <w:p>
+      <w:pPr>
+        <w:pStyle w:val="Normal"/>
+        <w:bidi w:val="0"/>
+        <w:jc w:val="start"/>
+        <w:rPr>
+          <w:lang w:val="en-US"/>
+        </w:rPr>
+      </w:pPr>
+      <w:r>
+        <w:rPr>
+          <w:lang w:val="en-US"/>
+        </w:rPr>
+        <w:t>ChatAppLogic – responds for the inner logic of the client, ChatApp’s parent</w:t>
+      </w:r>
+    </w:p>
+    <w:p>
+      <w:pPr>
+        <w:pStyle w:val="Normal"/>
+        <w:bidi w:val="0"/>
+        <w:jc w:val="start"/>
+        <w:rPr>
+          <w:lang w:val="en-US"/>
+        </w:rPr>
+      </w:pPr>
+      <w:r>
+        <w:rPr>
+          <w:lang w:val="en-US"/>
+        </w:rPr>
+        <w:t>ChatApp – responds for connecting the inner logic of the client to the UI</w:t>
+      </w:r>
+    </w:p>
+    <w:p>
+      <w:pPr>
+        <w:pStyle w:val="Normal"/>
+        <w:bidi w:val="0"/>
+        <w:jc w:val="start"/>
+        <w:rPr>
+          <w:lang w:val="en-US"/>
+        </w:rPr>
+      </w:pPr>
+      <w:r>
+        <w:rPr>
+          <w:lang w:val="en-US"/>
+        </w:rPr>
+        <w:t>ChatServer – responds for the server handling clients</w:t>
+      </w:r>
+    </w:p>
+    <w:p>
+      <w:pPr>
+        <w:pStyle w:val="Normal"/>
+        <w:bidi w:val="0"/>
+        <w:jc w:val="start"/>
+        <w:rPr>
+          <w:lang w:val="en-US"/>
+        </w:rPr>
+      </w:pPr>
+      <w:r>
+        <w:rPr>
+          <w:lang w:val="en-US"/>
+        </w:rPr>
+        <w:t>ChatServerUtilities – contains all the inner server utilities and logic, ChatServer’s parent</w:t>
+      </w:r>
+    </w:p>
+    <w:p>
+      <w:pPr>
+        <w:pStyle w:val="Normal"/>
+        <w:bidi w:val="0"/>
+        <w:jc w:val="start"/>
+        <w:rPr>
+          <w:lang w:val="en-US"/>
+        </w:rPr>
+      </w:pPr>
+      <w:r>
+        <w:rPr>
+          <w:lang w:val="en-US"/>
+        </w:rPr>
+        <w:t>Message – responds for analyzing messages</w:t>
+      </w:r>
+    </w:p>
+    <w:p>
+      <w:pPr>
+        <w:pStyle w:val="Normal"/>
+        <w:bidi w:val="0"/>
+        <w:jc w:val="start"/>
+        <w:rPr>
+          <w:lang w:val="en-US"/>
+        </w:rPr>
+      </w:pPr>
+      <w:r>
+        <w:rPr>
+          <w:lang w:val="en-US"/>
+        </w:rPr>
+      </w:r>
+    </w:p>
+    <w:p>
+      <w:pPr>
+        <w:pStyle w:val="Normal"/>
+        <w:bidi w:val="0"/>
+        <w:jc w:val="start"/>
+        <w:rPr>
+          <w:lang w:val="en-US"/>
+        </w:rPr>
+      </w:pPr>
+      <w:r>
+        <w:rPr>
+          <w:lang w:val="en-US"/>
+        </w:rPr>
+        <w:t>ChatServer class methods:</w:t>
+      </w:r>
+    </w:p>
+    <w:p>
+      <w:pPr>
+        <w:pStyle w:val="Normal"/>
+        <w:bidi w:val="0"/>
+        <w:jc w:val="start"/>
+        <w:rPr>
+          <w:lang w:val="en-US"/>
+        </w:rPr>
+      </w:pPr>
+      <w:r>
+        <w:rPr>
+          <w:lang w:val="en-US"/>
+        </w:rPr>
+        <w:t>initialize_db – initializes the database</w:t>
+      </w:r>
+    </w:p>
+    <w:p>
+      <w:pPr>
+        <w:pStyle w:val="Normal"/>
+        <w:bidi w:val="0"/>
+        <w:jc w:val="start"/>
+        <w:rPr>
+          <w:lang w:val="en-US"/>
+        </w:rPr>
+      </w:pPr>
+      <w:r>
+        <w:rPr>
+          <w:lang w:val="en-US"/>
+        </w:rPr>
+        <w:t>handle_client – the function that’s called to handle each client</w:t>
+      </w:r>
+    </w:p>
+    <w:p>
+      <w:pPr>
+        <w:pStyle w:val="Normal"/>
+        <w:bidi w:val="0"/>
+        <w:jc w:val="start"/>
+        <w:rPr>
+          <w:lang w:val="en-US"/>
+        </w:rPr>
+      </w:pPr>
+      <w:r>
+        <w:rPr>
+          <w:lang w:val="en-US"/>
+        </w:rPr>
+        <w:t>process_request – performs the orders from a request. Calls one of the following funtions:</w:t>
+      </w:r>
+    </w:p>
+    <w:p>
+      <w:pPr>
+        <w:pStyle w:val="Normal"/>
+        <w:bidi w:val="0"/>
+        <w:jc w:val="start"/>
+        <w:rPr>
+          <w:lang w:val="en-US"/>
+        </w:rPr>
+      </w:pPr>
+      <w:r>
+        <w:rPr>
+          <w:lang w:val="en-US"/>
+        </w:rPr>
+        <w:tab/>
+        <w:t>register_user</w:t>
+      </w:r>
+    </w:p>
+    <w:p>
+      <w:pPr>
+        <w:pStyle w:val="Normal"/>
+        <w:bidi w:val="0"/>
+        <w:jc w:val="start"/>
+        <w:rPr>
+          <w:lang w:val="en-US"/>
+        </w:rPr>
+      </w:pPr>
+      <w:r>
+        <w:rPr>
+          <w:lang w:val="en-US"/>
+        </w:rPr>
+        <w:tab/>
+        <w:t>login_user</w:t>
+      </w:r>
+    </w:p>
+    <w:p>
+      <w:pPr>
+        <w:pStyle w:val="Normal"/>
+        <w:bidi w:val="0"/>
+        <w:jc w:val="start"/>
+        <w:rPr>
+          <w:lang w:val="en-US"/>
+        </w:rPr>
+      </w:pPr>
+      <w:r>
+        <w:rPr>
+          <w:lang w:val="en-US"/>
+        </w:rPr>
+        <w:tab/>
+        <w:t>send_group_message</w:t>
+      </w:r>
+    </w:p>
+    <w:p>
+      <w:pPr>
+        <w:pStyle w:val="Normal"/>
+        <w:bidi w:val="0"/>
+        <w:jc w:val="start"/>
+        <w:rPr>
+          <w:lang w:val="en-US"/>
+        </w:rPr>
+      </w:pPr>
+      <w:r>
+        <w:rPr>
+          <w:lang w:val="en-US"/>
+        </w:rPr>
+        <w:tab/>
+        <w:t>get_group_message</w:t>
+      </w:r>
+    </w:p>
+    <w:p>
+      <w:pPr>
+        <w:pStyle w:val="Normal"/>
+        <w:bidi w:val="0"/>
+        <w:jc w:val="start"/>
+        <w:rPr>
+          <w:lang w:val="en-US"/>
+        </w:rPr>
+      </w:pPr>
+      <w:r>
+        <w:rPr>
+          <w:lang w:val="en-US"/>
+        </w:rPr>
+        <w:tab/>
+        <w:t>send_personal_message</w:t>
+      </w:r>
+    </w:p>
+    <w:p>
+      <w:pPr>
+        <w:pStyle w:val="Normal"/>
+        <w:bidi w:val="0"/>
+        <w:jc w:val="start"/>
+        <w:rPr>
+          <w:lang w:val="en-US"/>
+        </w:rPr>
+      </w:pPr>
+      <w:r>
+        <w:rPr>
+          <w:lang w:val="en-US"/>
+        </w:rPr>
+        <w:tab/>
+        <w:t>get_personal_message</w:t>
+      </w:r>
+    </w:p>
+    <w:p>
+      <w:pPr>
+        <w:pStyle w:val="Normal"/>
+        <w:bidi w:val="0"/>
+        <w:jc w:val="start"/>
+        <w:rPr>
+          <w:lang w:val="en-US"/>
+        </w:rPr>
+      </w:pPr>
+      <w:r>
+        <w:rPr>
+          <w:lang w:val="en-US"/>
+        </w:rPr>
+        <w:tab/>
+        <w:t>get_users</w:t>
+      </w:r>
+    </w:p>
+    <w:p>
+      <w:pPr>
+        <w:pStyle w:val="Normal"/>
+        <w:bidi w:val="0"/>
+        <w:jc w:val="start"/>
+        <w:rPr>
+          <w:lang w:val="en-US"/>
+        </w:rPr>
+      </w:pPr>
+      <w:r>
+        <w:rPr>
+          <w:lang w:val="en-US"/>
+        </w:rPr>
+        <w:tab/>
+        <w:t>get_mistakes</w:t>
+      </w:r>
+    </w:p>
+    <w:p>
+      <w:pPr>
+        <w:pStyle w:val="Normal"/>
+        <w:bidi w:val="0"/>
+        <w:jc w:val="start"/>
+        <w:rPr>
+          <w:lang w:val="en-US"/>
+        </w:rPr>
+      </w:pPr>
+      <w:r>
+        <w:rPr>
+          <w:lang w:val="en-US"/>
+        </w:rPr>
+        <w:tab/>
+        <w:t>load_typo_message</w:t>
+      </w:r>
+    </w:p>
+    <w:p>
+      <w:pPr>
+        <w:pStyle w:val="Normal"/>
+        <w:bidi w:val="0"/>
+        <w:jc w:val="start"/>
+        <w:rPr>
+          <w:lang w:val="en-US"/>
+        </w:rPr>
+      </w:pPr>
+      <w:r>
+        <w:rPr>
+          <w:lang w:val="en-US"/>
+        </w:rPr>
+        <w:tab/>
+        <w:t>get_languages</w:t>
+      </w:r>
+    </w:p>
+    <w:p>
+      <w:pPr>
+        <w:pStyle w:val="Normal"/>
+        <w:bidi w:val="0"/>
+        <w:jc w:val="start"/>
+        <w:rPr>
+          <w:lang w:val="en-US"/>
+        </w:rPr>
+      </w:pPr>
+      <w:r>
+        <w:rPr>
+          <w:lang w:val="en-US"/>
+        </w:rPr>
+        <w:tab/>
+        <w:t>get_requests</w:t>
+      </w:r>
+    </w:p>
+    <w:p>
+      <w:pPr>
+        <w:pStyle w:val="Normal"/>
+        <w:bidi w:val="0"/>
+        <w:jc w:val="start"/>
+        <w:rPr>
+          <w:lang w:val="en-US"/>
+        </w:rPr>
+      </w:pPr>
+      <w:r>
+        <w:rPr>
+          <w:lang w:val="en-US"/>
+        </w:rPr>
+        <w:tab/>
+        <w:t>make_request</w:t>
+      </w:r>
+    </w:p>
+    <w:p>
+      <w:pPr>
+        <w:pStyle w:val="Normal"/>
+        <w:bidi w:val="0"/>
+        <w:jc w:val="start"/>
+        <w:rPr>
+          <w:lang w:val="en-US"/>
+        </w:rPr>
+      </w:pPr>
+      <w:r>
+        <w:rPr>
+          <w:lang w:val="en-US"/>
+        </w:rPr>
+        <w:tab/>
+        <w:t>accept_request</w:t>
+      </w:r>
+    </w:p>
+    <w:p>
+      <w:pPr>
+        <w:pStyle w:val="Normal"/>
+        <w:bidi w:val="0"/>
+        <w:jc w:val="start"/>
+        <w:rPr>
+          <w:lang w:val="en-US"/>
+        </w:rPr>
+      </w:pPr>
+      <w:r>
+        <w:rPr>
+          <w:lang w:val="en-US"/>
+        </w:rPr>
+        <w:tab/>
+        <w:t>get_groups</w:t>
+      </w:r>
+    </w:p>
+    <w:p>
+      <w:pPr>
+        <w:pStyle w:val="Normal"/>
+        <w:bidi w:val="0"/>
+        <w:jc w:val="start"/>
+        <w:rPr>
+          <w:lang w:val="en-US"/>
+        </w:rPr>
+      </w:pPr>
+      <w:r>
+        <w:rPr>
+          <w:lang w:val="en-US"/>
+        </w:rPr>
+        <w:tab/>
+        <w:t>create_group</w:t>
+      </w:r>
+    </w:p>
+    <w:p>
+      <w:pPr>
+        <w:pStyle w:val="Normal"/>
+        <w:bidi w:val="0"/>
+        <w:jc w:val="start"/>
+        <w:rPr>
+          <w:lang w:val="en-US"/>
+        </w:rPr>
+      </w:pPr>
+      <w:r>
+        <w:rPr>
+          <w:lang w:val="en-US"/>
+        </w:rPr>
+        <w:t>start_server – starts server</w:t>
+      </w:r>
+    </w:p>
+    <w:p>
+      <w:pPr>
+        <w:pStyle w:val="Normal"/>
+        <w:bidi w:val="0"/>
+        <w:jc w:val="start"/>
+        <w:rPr>
+          <w:lang w:val="en-US"/>
+        </w:rPr>
+      </w:pPr>
+      <w:r>
+        <w:rPr>
+          <w:lang w:val="en-US"/>
+        </w:rPr>
+      </w:r>
+    </w:p>
+    <w:p>
+      <w:pPr>
+        <w:pStyle w:val="Normal"/>
+        <w:bidi w:val="0"/>
+        <w:jc w:val="start"/>
+        <w:rPr>
+          <w:lang w:val="en-US"/>
+        </w:rPr>
+      </w:pPr>
+      <w:r>
+        <w:rPr>
+          <w:lang w:val="en-US"/>
+        </w:rPr>
+      </w:r>
+    </w:p>
+    <w:p>
+      <w:pPr>
+        <w:pStyle w:val="Normal"/>
+        <w:bidi w:val="0"/>
+        <w:jc w:val="start"/>
+        <w:rPr>
+          <w:lang w:val="en-US"/>
+        </w:rPr>
+      </w:pPr>
+      <w:r>
+        <w:rPr>
+          <w:lang w:val="en-US"/>
+        </w:rPr>
+        <w:t>AI</w:t>
+      </w:r>
+    </w:p>
+    <w:p>
+      <w:pPr>
+        <w:pStyle w:val="Normal"/>
+        <w:bidi w:val="0"/>
+        <w:jc w:val="start"/>
+        <w:rPr>
+          <w:lang w:val="en-US"/>
+        </w:rPr>
+      </w:pPr>
+      <w:r>
+        <w:rPr>
+          <w:lang w:val="en-US"/>
+        </w:rPr>
+        <w:t xml:space="preserve">Stanza and Phunspell libraries, which I use for POS tagging and finding typos are made using AI. </w:t>
+      </w:r>
+      <w:r>
+        <w:rPr>
+          <w:lang w:val="en-US"/>
+        </w:rPr>
+        <w:t>Also I used AI a lot during learning about the project. Copilot, chatGPT and deepseek provided me with lots of knowledge that’d be far harder to find without them</w:t>
+      </w:r>
+    </w:p>
+    <w:p>
+      <w:pPr>
+        <w:pStyle w:val="Normal"/>
+        <w:bidi w:val="0"/>
+        <w:jc w:val="start"/>
+        <w:rPr>
+          <w:lang w:val="en-US"/>
+        </w:rPr>
+      </w:pPr>
+      <w:r>
+        <w:rPr>
+          <w:lang w:val="en-US"/>
+        </w:rPr>
+      </w:r>
+    </w:p>
+    <w:p>
+      <w:pPr>
+        <w:pStyle w:val="Normal"/>
+        <w:bidi w:val="0"/>
+        <w:jc w:val="start"/>
+        <w:rPr>
+          <w:lang w:val="en-US"/>
+        </w:rPr>
+      </w:pPr>
+      <w:r>
+        <w:rPr>
+          <w:lang w:val="en-US"/>
+        </w:rPr>
+        <w:t>Code exmples:</w:t>
+      </w:r>
+    </w:p>
+    <w:p>
+      <w:pPr>
+        <w:pStyle w:val="Normal"/>
+        <w:bidi w:val="0"/>
+        <w:jc w:val="start"/>
+        <w:rPr>
+          <w:lang w:val="en-US"/>
+        </w:rPr>
+      </w:pPr>
+      <w:r>
+        <w:rPr>
+          <w:lang w:val="en-US"/>
+        </w:rPr>
+        <w:drawing>
+          <wp:anchor behindDoc="0" distT="0" distB="0" distL="0" distR="0" simplePos="0" locked="0" layoutInCell="0" allowOverlap="1" relativeHeight="9">
+            <wp:simplePos x="0" y="0"/>
+            <wp:positionH relativeFrom="column">
+              <wp:posOffset>6350</wp:posOffset>
+            </wp:positionH>
+            <wp:positionV relativeFrom="paragraph">
+              <wp:posOffset>433705</wp:posOffset>
+            </wp:positionV>
+            <wp:extent cx="6332220" cy="4281805"/>
+            <wp:effectExtent l="0" t="0" r="0" b="0"/>
+            <wp:wrapSquare wrapText="largest"/>
+            <wp:docPr id="7" name="Image8" descr="" title=""/>
+            <wp:cNvGraphicFramePr>
+              <a:graphicFrameLocks xmlns:a="http://schemas.openxmlformats.org/drawingml/2006/main" noChangeAspect="1"/>
+            </wp:cNvGraphicFramePr>
+            <a:graphic xmlns:a="http://schemas.openxmlformats.org/drawingml/2006/main">
+              <a:graphicData uri="http://schemas.openxmlformats.org/drawingml/2006/picture">
+                <pic:pic xmlns:pic="http://schemas.openxmlformats.org/drawingml/2006/picture">
+                  <pic:nvPicPr>
+                    <pic:cNvPr id="7" name="Image8" descr="" title=""/>
+                    <pic:cNvPicPr>
+                      <a:picLocks noChangeAspect="1" noChangeArrowheads="1"/>
+                    </pic:cNvPicPr>
+                  </pic:nvPicPr>
+                  <pic:blipFill>
+                    <a:blip r:embed="rId8"/>
+                    <a:stretch>
+                      <a:fillRect/>
+                    </a:stretch>
+                  </pic:blipFill>
+                  <pic:spPr bwMode="auto">
+                    <a:xfrm>
+                      <a:off x="0" y="0"/>
+                      <a:ext cx="6332220" cy="4281805"/>
+                    </a:xfrm>
+                    <a:prstGeom prst="rect">
+                      <a:avLst/>
+                    </a:prstGeom>
+                    <a:noFill/>
+                  </pic:spPr>
+                </pic:pic>
+              </a:graphicData>
+            </a:graphic>
+          </wp:anchor>
+        </w:drawing>
+      </w:r>
+      <w:r>
+        <w:br w:type="page"/>
+      </w:r>
+    </w:p>
+    <w:p>
+      <w:pPr>
+        <w:pStyle w:val="Normal"/>
+        <w:bidi w:val="0"/>
+        <w:jc w:val="start"/>
+        <w:rPr>
+          <w:lang w:val="en-US"/>
+        </w:rPr>
+      </w:pPr>
+      <w:r>
+        <w:rPr>
+          <w:lang w:val="en-US"/>
+        </w:rPr>
+        <w:drawing>
+          <wp:anchor behindDoc="0" distT="0" distB="0" distL="0" distR="0" simplePos="0" locked="0" layoutInCell="0" allowOverlap="1" relativeHeight="8">
+            <wp:simplePos x="0" y="0"/>
+            <wp:positionH relativeFrom="column">
+              <wp:posOffset>82550</wp:posOffset>
+            </wp:positionH>
+            <wp:positionV relativeFrom="paragraph">
+              <wp:posOffset>-77470</wp:posOffset>
+            </wp:positionV>
+            <wp:extent cx="6332220" cy="4378325"/>
+            <wp:effectExtent l="0" t="0" r="0" b="0"/>
+            <wp:wrapSquare wrapText="largest"/>
+            <wp:docPr id="8" name="Image6" descr="" title=""/>
+            <wp:cNvGraphicFramePr>
+              <a:graphicFrameLocks xmlns:a="http://schemas.openxmlformats.org/drawingml/2006/main" noChangeAspect="1"/>
+            </wp:cNvGraphicFramePr>
+            <a:graphic xmlns:a="http://schemas.openxmlformats.org/drawingml/2006/main">
+              <a:graphicData uri="http://schemas.openxmlformats.org/drawingml/2006/picture">
+                <pic:pic xmlns:pic="http://schemas.openxmlformats.org/drawingml/2006/picture">
+                  <pic:nvPicPr>
+                    <pic:cNvPr id="8" name="Image6" descr="" title=""/>
+                    <pic:cNvPicPr>
+                      <a:picLocks noChangeAspect="1" noChangeArrowheads="1"/>
+                    </pic:cNvPicPr>
+                  </pic:nvPicPr>
+                  <pic:blipFill>
+                    <a:blip r:embed="rId9"/>
+                    <a:stretch>
+                      <a:fillRect/>
+                    </a:stretch>
+                  </pic:blipFill>
+                  <pic:spPr bwMode="auto">
+                    <a:xfrm>
+                      <a:off x="0" y="0"/>
+                      <a:ext cx="6332220" cy="4378325"/>
+                    </a:xfrm>
+                    <a:prstGeom prst="rect">
+                      <a:avLst/>
+                    </a:prstGeom>
+                    <a:noFill/>
+                  </pic:spPr>
+                </pic:pic>
+              </a:graphicData>
+            </a:graphic>
+          </wp:anchor>
+        </w:drawing>
+      </w:r>
+    </w:p>
+    <w:p>
+      <w:pPr>
+        <w:pStyle w:val="Normal"/>
+        <w:bidi w:val="0"/>
+        <w:jc w:val="start"/>
+        <w:rPr>
+          <w:lang w:val="en-US"/>
+        </w:rPr>
+      </w:pPr>
+      <w:r>
+        <w:rPr>
+          <w:lang w:val="en-US"/>
+        </w:rPr>
+      </w:r>
+    </w:p>
+    <w:p>
+      <w:pPr>
+        <w:pStyle w:val="Normal"/>
+        <w:bidi w:val="0"/>
+        <w:jc w:val="start"/>
+        <w:rPr>
+          <w:lang w:val="en-US"/>
+        </w:rPr>
+      </w:pPr>
+      <w:r>
+        <w:rPr>
+          <w:lang w:val="en-US"/>
+        </w:rPr>
+        <w:drawing>
+          <wp:anchor behindDoc="0" distT="0" distB="0" distL="0" distR="0" simplePos="0" locked="0" layoutInCell="0" allowOverlap="1" relativeHeight="11">
+            <wp:simplePos x="0" y="0"/>
+            <wp:positionH relativeFrom="column">
+              <wp:align>center</wp:align>
+            </wp:positionH>
+            <wp:positionV relativeFrom="paragraph">
+              <wp:posOffset>635</wp:posOffset>
+            </wp:positionV>
+            <wp:extent cx="6332220" cy="2866390"/>
+            <wp:effectExtent l="0" t="0" r="0" b="0"/>
+            <wp:wrapSquare wrapText="largest"/>
+            <wp:docPr id="9" name="Image10" descr="" title=""/>
+            <wp:cNvGraphicFramePr>
+              <a:graphicFrameLocks xmlns:a="http://schemas.openxmlformats.org/drawingml/2006/main" noChangeAspect="1"/>
+            </wp:cNvGraphicFramePr>
+            <a:graphic xmlns:a="http://schemas.openxmlformats.org/drawingml/2006/main">
+              <a:graphicData uri="http://schemas.openxmlformats.org/drawingml/2006/picture">
+                <pic:pic xmlns:pic="http://schemas.openxmlformats.org/drawingml/2006/picture">
+                  <pic:nvPicPr>
+                    <pic:cNvPr id="9" name="Image10" descr="" title=""/>
+                    <pic:cNvPicPr>
+                      <a:picLocks noChangeAspect="1" noChangeArrowheads="1"/>
+                    </pic:cNvPicPr>
+                  </pic:nvPicPr>
+                  <pic:blipFill>
+                    <a:blip r:embed="rId10"/>
+                    <a:stretch>
+                      <a:fillRect/>
+                    </a:stretch>
+                  </pic:blipFill>
+                  <pic:spPr bwMode="auto">
+                    <a:xfrm>
+                      <a:off x="0" y="0"/>
+                      <a:ext cx="6332220" cy="2866390"/>
+                    </a:xfrm>
+                    <a:prstGeom prst="rect">
+                      <a:avLst/>
+                    </a:prstGeom>
+                    <a:noFill/>
+                  </pic:spPr>
+                </pic:pic>
+              </a:graphicData>
+            </a:graphic>
+          </wp:anchor>
+        </w:drawing>
+      </w:r>
+    </w:p>
+    <w:p>
+      <w:pPr>
+        <w:pStyle w:val="Normal"/>
+        <w:bidi w:val="0"/>
+        <w:jc w:val="start"/>
+        <w:rPr>
+          <w:lang w:val="en-US"/>
+        </w:rPr>
+      </w:pPr>
+      <w:r>
+        <w:rPr>
+          <w:lang w:val="en-US"/>
+        </w:rPr>
+        <w:drawing>
+          <wp:anchor behindDoc="0" distT="0" distB="0" distL="0" distR="0" simplePos="0" locked="0" layoutInCell="0" allowOverlap="1" relativeHeight="10">
+            <wp:simplePos x="0" y="0"/>
+            <wp:positionH relativeFrom="column">
+              <wp:posOffset>-76200</wp:posOffset>
+            </wp:positionH>
+            <wp:positionV relativeFrom="paragraph">
+              <wp:posOffset>113665</wp:posOffset>
+            </wp:positionV>
+            <wp:extent cx="6332220" cy="4152900"/>
+            <wp:effectExtent l="0" t="0" r="0" b="0"/>
+            <wp:wrapSquare wrapText="largest"/>
+            <wp:docPr id="10" name="Image9" descr="" title=""/>
+            <wp:cNvGraphicFramePr>
+              <a:graphicFrameLocks xmlns:a="http://schemas.openxmlformats.org/drawingml/2006/main" noChangeAspect="1"/>
+            </wp:cNvGraphicFramePr>
+            <a:graphic xmlns:a="http://schemas.openxmlformats.org/drawingml/2006/main">
+              <a:graphicData uri="http://schemas.openxmlformats.org/drawingml/2006/picture">
+                <pic:pic xmlns:pic="http://schemas.openxmlformats.org/drawingml/2006/picture">
+                  <pic:nvPicPr>
+                    <pic:cNvPr id="10" name="Image9" descr="" title=""/>
+                    <pic:cNvPicPr>
+                      <a:picLocks noChangeAspect="1" noChangeArrowheads="1"/>
+                    </pic:cNvPicPr>
+                  </pic:nvPicPr>
+                  <pic:blipFill>
+                    <a:blip r:embed="rId11"/>
+                    <a:stretch>
+                      <a:fillRect/>
+                    </a:stretch>
+                  </pic:blipFill>
+                  <pic:spPr bwMode="auto">
+                    <a:xfrm>
+                      <a:off x="0" y="0"/>
+                      <a:ext cx="6332220" cy="4152900"/>
+                    </a:xfrm>
+                    <a:prstGeom prst="rect">
+                      <a:avLst/>
+                    </a:prstGeom>
+                    <a:noFill/>
+                  </pic:spPr>
+                </pic:pic>
+              </a:graphicData>
+            </a:graphic>
+          </wp:anchor>
+        </w:drawing>
+      </w:r>
+    </w:p>
+    <w:p>
+      <w:pPr>
+        <w:pStyle w:val="Normal"/>
+        <w:bidi w:val="0"/>
+        <w:jc w:val="start"/>
+        <w:rPr>
+          <w:lang w:val="en-US"/>
+        </w:rPr>
+      </w:pPr>
+      <w:r>
+        <w:rPr>
+          <w:lang w:val="en-US"/>
+        </w:rPr>
       </w:r>
     </w:p>
     <w:p>

</xml_diff>